<commit_message>
conclusao feita e mark atualizado
</commit_message>
<xml_diff>
--- a/Análise_texto_rascunho.docx
+++ b/Análise_texto_rascunho.docx
@@ -1421,6 +1421,7 @@
       </w:pPr>
       <w:r>
         <w:rPr>
+          <w:noProof/>
           <w:u w:val="single"/>
         </w:rPr>
         <w:drawing>
@@ -1465,14 +1466,47 @@
         <w:jc w:val="both"/>
       </w:pPr>
       <w:r>
-        <w:t>Ao analisarmos os 5 pilotos mais bem colocados, vemos que sempre há um aumento de crescimento (como deveria ser). Porém ao vermos o coeficiente angular, vemos que o do Hamilton é quase 1, tendo uma constância. Junto com ele está o Verstappen o Bottas (apesar do Bottas ter demorado para crescer mais acentuadamente). Já o Ricciardo, apesar da consistência, não fez pontos suficiente para que aumentasse seus pontos rapidamente. Já o Perez, começa não conseguindo acumular ponto, porém houve um momento ai onde tudo mudou. Podemos ver esses fenômeno melhor no gráfico abaixo:</w:t>
-      </w:r>
-    </w:p>
-    <w:p>
-      <w:pPr>
-        <w:jc w:val="both"/>
-      </w:pPr>
-      <w:r>
+        <w:t>Ao analisarmos os 5 pilotos mais bem colocados, vemos que sempre há um aumento de crescimento (como deveria ser). Porém ao vermos o coeficiente angular, vemos que o do Hamilton é quase 1, tendo uma constância.</w:t>
+      </w:r>
+      <w:r>
+        <w:t xml:space="preserve"> Logo atrás, encontra-se seu companheiro de equipe, Bottas, seguido do rival Verstappen, ambos apresentando uma constância em conquistar pontos, porém, de maneira menos acentuada que o campeão da temporada.</w:t>
+      </w:r>
+      <w:r>
+        <w:t xml:space="preserve"> Já o Ricciardo, apesar da consistência, não </w:t>
+      </w:r>
+      <w:r>
+        <w:t xml:space="preserve">performou de modo </w:t>
+      </w:r>
+      <w:r>
+        <w:t xml:space="preserve">suficiente para que aumentasse seus pontos rapidamente. </w:t>
+      </w:r>
+      <w:r>
+        <w:t>Por fim,</w:t>
+      </w:r>
+      <w:r>
+        <w:t xml:space="preserve"> o Perez começa não conseguindo acumular ponto</w:t>
+      </w:r>
+      <w:r>
+        <w:t>s</w:t>
+      </w:r>
+      <w:r>
+        <w:t xml:space="preserve">, porém houve um momento </w:t>
+      </w:r>
+      <w:r>
+        <w:t>em que</w:t>
+      </w:r>
+      <w:r>
+        <w:t xml:space="preserve"> tudo mudou. Podemos ver esses fenômeno melhor no gráfico abaixo:</w:t>
+      </w:r>
+    </w:p>
+    <w:p>
+      <w:pPr>
+        <w:jc w:val="both"/>
+      </w:pPr>
+      <w:r>
+        <w:rPr>
+          <w:noProof/>
+        </w:rPr>
         <w:lastRenderedPageBreak/>
         <w:drawing>
           <wp:inline distT="0" distB="0" distL="0" distR="0" wp14:anchorId="48AFC505" wp14:editId="5A1FDAA6">
@@ -1516,8 +1550,167 @@
         <w:jc w:val="both"/>
       </w:pPr>
       <w:r>
-        <w:t>Podemos ver confirmar então que de fato o coeficiente angular do Lewis é 1, permanecendo em primeiro. Podemos ver que Bottas e Verstappen apesar de uma variância sempre permaneceu em uma posição boa. Já Ricciardo começou o campeonato fazendo poucos pontos e foi cada vez mais tendo posições melhores. Já o Perez havia iniciado bem o campeonato, porém começou a ficar para trás nas corridas, até que , começou a subir de posição rapidamente.</w:t>
-      </w:r>
+        <w:t>Podemos ver confirmar então que de fato o coeficiente angular do Lewis é 1, permanecendo em primeiro. Podemos ver que Bottas e Verstappen apesar de uma variância sempre permaneceu em uma posição boa. Já Ricciardo começou o campeonato fazendo poucos pontos e foi cada vez mais tendo posições melhores. Já o Perez havia iniciado bem o campeonato, porém começou a ficar para trás nas corridas, até que, começou a subir de posição rapidamente.</w:t>
+      </w:r>
+    </w:p>
+    <w:p>
+      <w:pPr>
+        <w:jc w:val="both"/>
+      </w:pPr>
+    </w:p>
+    <w:p>
+      <w:pPr>
+        <w:jc w:val="both"/>
+      </w:pPr>
+    </w:p>
+    <w:p>
+      <w:pPr>
+        <w:jc w:val="both"/>
+        <w:rPr>
+          <w:b/>
+          <w:bCs/>
+          <w:sz w:val="28"/>
+          <w:szCs w:val="28"/>
+        </w:rPr>
+      </w:pPr>
+      <w:r>
+        <w:rPr>
+          <w:b/>
+          <w:bCs/>
+          <w:sz w:val="28"/>
+          <w:szCs w:val="28"/>
+        </w:rPr>
+        <w:t>Conclusão</w:t>
+      </w:r>
+    </w:p>
+    <w:p>
+      <w:pPr>
+        <w:jc w:val="both"/>
+      </w:pPr>
+      <w:r>
+        <w:t xml:space="preserve">Após a construção de alguns gráficos, </w:t>
+      </w:r>
+      <w:r>
+        <w:t>desenvolveu-se</w:t>
+      </w:r>
+      <w:r>
+        <w:t xml:space="preserve"> uma análise recheada de informações</w:t>
+      </w:r>
+      <w:r>
+        <w:t xml:space="preserve"> e</w:t>
+      </w:r>
+      <w:r>
+        <w:t xml:space="preserve"> fatos relevantes sobre a história da Fórmula 1. Foi possível concluir que não se trata apenas de corridas, e sim, de um esporte. Apesar de ser uma prática individual, todas as conquistas só são possíveis por conta da enorme equipe por trás, responsável por todo suporte para os pilotos, desde a construção dos carros, até o </w:t>
+      </w:r>
+      <w:r>
+        <w:rPr>
+          <w:i/>
+          <w:iCs/>
+        </w:rPr>
+        <w:t>pit</w:t>
+      </w:r>
+      <w:r>
+        <w:rPr>
+          <w:i/>
+          <w:iCs/>
+        </w:rPr>
+        <w:t xml:space="preserve"> </w:t>
+      </w:r>
+      <w:r>
+        <w:rPr>
+          <w:i/>
+          <w:iCs/>
+        </w:rPr>
+        <w:t>stop</w:t>
+      </w:r>
+      <w:r>
+        <w:t xml:space="preserve"> durante as corridas. </w:t>
+      </w:r>
+    </w:p>
+    <w:p>
+      <w:pPr>
+        <w:jc w:val="both"/>
+      </w:pPr>
+      <w:r>
+        <w:t xml:space="preserve">Diante de todos os dados, podemos observar que a </w:t>
+      </w:r>
+      <w:r>
+        <w:t>F</w:t>
+      </w:r>
+      <w:r>
+        <w:t>órmula 1 é um esporte onde há rotatividade de campeões, tanto por causa das habilidades, mas também pela eficiência do carro.</w:t>
+      </w:r>
+      <w:r>
+        <w:t xml:space="preserve"> </w:t>
+      </w:r>
+      <w:r>
+        <w:t>Entretanto</w:t>
+      </w:r>
+      <w:r>
+        <w:t>, s</w:t>
+      </w:r>
+      <w:r>
+        <w:t>obre</w:t>
+      </w:r>
+      <w:r>
+        <w:t xml:space="preserve"> o momento atual da Fórmula 1, o que se espera agora é saber quem será </w:t>
+      </w:r>
+      <w:r>
+        <w:t xml:space="preserve">capaz de deter a hegemonia da Mercedes, e se consagrará </w:t>
+      </w:r>
+      <w:r>
+        <w:t>o próximo campeão mundial. A competição está no início, e por muito tempo não se via um piloto diferente de Lewis Hamilton a estar na liderança da temporada. A RedBull, com Max Verstappen, líder do campeonato, veio com força</w:t>
+      </w:r>
+      <w:r>
+        <w:t xml:space="preserve"> máxima</w:t>
+      </w:r>
+      <w:r>
+        <w:t xml:space="preserve"> nesse ano e brigará em alto nível com a rival Mercedes de Lewis. </w:t>
+      </w:r>
+    </w:p>
+    <w:p>
+      <w:pPr>
+        <w:jc w:val="both"/>
+      </w:pPr>
+      <w:r>
+        <w:t>Apesar do sucesso da análise</w:t>
+      </w:r>
+      <w:r>
+        <w:t xml:space="preserve">, algumas ressalvas são importantes destacar, como a inconsistência dos dados. Ao longo do projeto foi possível identificar informações equivocadas, que afetaram a análise de certa forma, já que as explicações e discussões foram baseadas nos gráficos construídos a partir da base de dados coletada. Assim, pensando em futuras implementações, é necessário </w:t>
+      </w:r>
+      <w:r>
+        <w:t xml:space="preserve">realizar </w:t>
+      </w:r>
+      <w:r>
+        <w:t xml:space="preserve">revisão das informações e </w:t>
+      </w:r>
+      <w:r>
+        <w:t xml:space="preserve">o devido tratamento para que as conclusões façam jus a história verídica do maior esporte automobilístico do mundo. </w:t>
+      </w:r>
+    </w:p>
+    <w:p>
+      <w:pPr>
+        <w:jc w:val="both"/>
+      </w:pPr>
+      <w:r>
+        <w:lastRenderedPageBreak/>
+        <w:t xml:space="preserve">Além disso, </w:t>
+      </w:r>
+      <w:r>
+        <w:t xml:space="preserve">para dar continuidade no projeto, seria válido implementar um modelo de predição dos campeões das temporadas atuais, sem mesmo elas terem terminado, ou até mesmo, começado. O modelo seria supervisionado, ou seja, haveria uma variável resposta que se pretende prever: campeão da temporada. Para isso, um primeiro passo já foi dado, uma vez que a análise exploratória dos dados foi iniciada. A próxima etapa seria </w:t>
+      </w:r>
+      <w:r>
+        <w:t>identificar as variáveis independentes que fariam parte do modelo e que seriam fundamentais para prever a variável dependente. Os modelos sugeridos são métodos de regressão, como a linear, múltipla ou Random Forest. Algumas variáveis podem ser importantes, como: número de ultrapassagens totais por piloto, dados históricos sobre a classificação das respectivas construtoras que cada piloto representa, classificação nos treinos, voltas mais rápidas, entre outras. Enfim, para defini-las seria necessário encontrar correlações entre os tópicos e verificar quais teriam influência na resposta para inseri-las no modelo.</w:t>
+      </w:r>
+    </w:p>
+    <w:p>
+      <w:pPr>
+        <w:jc w:val="both"/>
+        <w:rPr>
+          <w:sz w:val="28"/>
+          <w:szCs w:val="28"/>
+        </w:rPr>
+      </w:pPr>
     </w:p>
     <w:sectPr>
       <w:pgSz w:w="11906" w:h="16838"/>
@@ -1978,13 +2171,13 @@
     <w:name w:val="Normal"/>
     <w:qFormat/>
   </w:style>
-  <w:style w:type="character" w:default="1" w:styleId="DefaultParagraphFont">
+  <w:style w:type="character" w:default="1" w:styleId="Fontepargpadro">
     <w:name w:val="Default Paragraph Font"/>
     <w:uiPriority w:val="1"/>
     <w:semiHidden/>
     <w:unhideWhenUsed/>
   </w:style>
-  <w:style w:type="table" w:default="1" w:styleId="TableNormal">
+  <w:style w:type="table" w:default="1" w:styleId="Tabelanormal">
     <w:name w:val="Normal Table"/>
     <w:uiPriority w:val="99"/>
     <w:semiHidden/>
@@ -1999,16 +2192,16 @@
       </w:tblCellMar>
     </w:tblPr>
   </w:style>
-  <w:style w:type="numbering" w:default="1" w:styleId="NoList">
+  <w:style w:type="numbering" w:default="1" w:styleId="Semlista">
     <w:name w:val="No List"/>
     <w:uiPriority w:val="99"/>
     <w:semiHidden/>
     <w:unhideWhenUsed/>
   </w:style>
-  <w:style w:type="paragraph" w:styleId="Header">
+  <w:style w:type="paragraph" w:styleId="Cabealho">
     <w:name w:val="header"/>
     <w:basedOn w:val="Normal"/>
-    <w:link w:val="HeaderChar"/>
+    <w:link w:val="CabealhoChar"/>
     <w:uiPriority w:val="99"/>
     <w:unhideWhenUsed/>
     <w:rsid w:val="007932C3"/>
@@ -2020,17 +2213,17 @@
       <w:spacing w:after="0" w:line="240" w:lineRule="auto"/>
     </w:pPr>
   </w:style>
-  <w:style w:type="character" w:customStyle="1" w:styleId="HeaderChar">
-    <w:name w:val="Header Char"/>
-    <w:basedOn w:val="DefaultParagraphFont"/>
-    <w:link w:val="Header"/>
+  <w:style w:type="character" w:customStyle="1" w:styleId="CabealhoChar">
+    <w:name w:val="Cabeçalho Char"/>
+    <w:basedOn w:val="Fontepargpadro"/>
+    <w:link w:val="Cabealho"/>
     <w:uiPriority w:val="99"/>
     <w:rsid w:val="007932C3"/>
   </w:style>
-  <w:style w:type="paragraph" w:styleId="Footer">
+  <w:style w:type="paragraph" w:styleId="Rodap">
     <w:name w:val="footer"/>
     <w:basedOn w:val="Normal"/>
-    <w:link w:val="FooterChar"/>
+    <w:link w:val="RodapChar"/>
     <w:uiPriority w:val="99"/>
     <w:unhideWhenUsed/>
     <w:rsid w:val="007932C3"/>
@@ -2042,10 +2235,10 @@
       <w:spacing w:after="0" w:line="240" w:lineRule="auto"/>
     </w:pPr>
   </w:style>
-  <w:style w:type="character" w:customStyle="1" w:styleId="FooterChar">
-    <w:name w:val="Footer Char"/>
-    <w:basedOn w:val="DefaultParagraphFont"/>
-    <w:link w:val="Footer"/>
+  <w:style w:type="character" w:customStyle="1" w:styleId="RodapChar">
+    <w:name w:val="Rodapé Char"/>
+    <w:basedOn w:val="Fontepargpadro"/>
+    <w:link w:val="Rodap"/>
     <w:uiPriority w:val="99"/>
     <w:rsid w:val="007932C3"/>
   </w:style>

</xml_diff>